<commit_message>
feat: implement comprehensive teacher payment management system with document generation and related entity management
</commit_message>
<xml_diff>
--- a/backend/storage/templates/Ofic. Conta Plantilla 2024.docx
+++ b/backend/storage/templates/Ofic. Conta Plantilla 2024.docx
@@ -65,6 +65,14 @@
           <w:szCs w:val="24"/>
           <w:u w:val="single"/>
         </w:rPr>
+        <w:t xml:space="preserve">N° </w:t>
+      </w:r>
+      <w:r>
+        <w:rPr>
+          <w:sz w:val="24"/>
+          <w:szCs w:val="24"/>
+          <w:u w:val="single"/>
+        </w:rPr>
         <w:t>${OFICIO_DE_CONTABILIDAD}</w:t>
       </w:r>
     </w:p>
@@ -446,7 +454,33 @@
           <w:sz w:val="24"/>
           <w:szCs w:val="24"/>
         </w:rPr>
-        <w:t>Oficio ${OFICIO_DE_CONFORMIDAD_FAC}</w:t>
+        <w:t xml:space="preserve">Oficio </w:t>
+      </w:r>
+      <w:r>
+        <w:rPr>
+          <w:rFonts w:cs="Times New Roman"/>
+          <w:sz w:val="24"/>
+          <w:szCs w:val="24"/>
+        </w:rPr>
+        <w:t xml:space="preserve"> </w:t>
+      </w:r>
+      <w:bookmarkStart w:id="0" w:name="_GoBack"/>
+      <w:bookmarkEnd w:id="0"/>
+      <w:r>
+        <w:rPr>
+          <w:rFonts w:cs="Times New Roman"/>
+          <w:sz w:val="24"/>
+          <w:szCs w:val="24"/>
+        </w:rPr>
+        <w:t xml:space="preserve">N° </w:t>
+      </w:r>
+      <w:r>
+        <w:rPr>
+          <w:rFonts w:cs="Times New Roman"/>
+          <w:sz w:val="24"/>
+          <w:szCs w:val="24"/>
+        </w:rPr>
+        <w:t>${OFICIO_DE_CONFORMIDAD_FAC}</w:t>
       </w:r>
     </w:p>
     <w:p>
@@ -484,7 +518,7 @@
           <w:sz w:val="24"/>
           <w:szCs w:val="24"/>
         </w:rPr>
-        <w:t>P.S. N° ${PS}-2025</w:t>
+        <w:t>P.S. N° ${PS}</w:t>
       </w:r>
     </w:p>
     <w:p>
@@ -891,8 +925,6 @@
         </w:rPr>
         <w:t xml:space="preserve"> EPG-UNPRG</w:t>
       </w:r>
-      <w:bookmarkStart w:id="0" w:name="_GoBack"/>
-      <w:bookmarkEnd w:id="0"/>
     </w:p>
     <w:sectPr>
       <w:headerReference w:type="default" r:id="rId6"/>
@@ -960,6 +992,8 @@
     <w:r>
       <w:rPr>
         <w:rStyle w:val="no-style-override"/>
+        <w:noProof/>
+        <w:lang w:val="es-PE" w:eastAsia="es-PE" w:bidi="ar-SA"/>
       </w:rPr>
       <w:drawing>
         <wp:anchor distT="0" distB="0" distL="114300" distR="114300" simplePos="0" relativeHeight="251659264" behindDoc="1" locked="0" layoutInCell="1" allowOverlap="1" wp14:anchorId="501BF0FF" wp14:editId="5AF9427F">
@@ -1020,6 +1054,8 @@
     <w:r>
       <w:rPr>
         <w:rStyle w:val="no-style-override"/>
+        <w:noProof/>
+        <w:lang w:val="es-PE" w:eastAsia="es-PE" w:bidi="ar-SA"/>
       </w:rPr>
       <mc:AlternateContent>
         <mc:Choice Requires="wps">

</xml_diff>